<commit_message>
final prog_proj3 Zeitplanung & dbs2 ue 04 4.1.a
</commit_message>
<xml_diff>
--- a/prog_proj3/Zeitplanung_Abdel-Kader_1630110.docx
+++ b/prog_proj3/Zeitplanung_Abdel-Kader_1630110.docx
@@ -76,13 +76,50 @@
           </w:tcPr>
           <w:p>
             <w:pPr>
-              <w:jc w:val="center"/>
+              <w:pStyle w:val="Listenabsatz"/>
+              <w:numPr>
+                <w:ilvl w:val="0"/>
+                <w:numId w:val="2"/>
+              </w:numPr>
+              <w:rPr>
+                <w:u w:val="single"/>
+              </w:rPr>
             </w:pPr>
             <w:r>
-              <w:t>1. Level Gegner Bewegung</w:t>
-            </w:r>
-            <w:r>
-              <w:t xml:space="preserve"> &amp; Kollision</w:t>
+              <w:rPr>
+                <w:u w:val="single"/>
+              </w:rPr>
+              <w:t>Use Case: „Gegner Bewegung“</w:t>
+            </w:r>
+          </w:p>
+          <w:p>
+            <w:pPr>
+              <w:pStyle w:val="Listenabsatz"/>
+              <w:numPr>
+                <w:ilvl w:val="0"/>
+                <w:numId w:val="2"/>
+              </w:numPr>
+              <w:rPr>
+                <w:u w:val="single"/>
+              </w:rPr>
+            </w:pPr>
+            <w:r>
+              <w:rPr>
+                <w:u w:val="single"/>
+              </w:rPr>
+              <w:t>Use Case: „Kollision Spieler mit Gegner“</w:t>
+            </w:r>
+          </w:p>
+          <w:p>
+            <w:pPr>
+              <w:pStyle w:val="Listenabsatz"/>
+              <w:numPr>
+                <w:ilvl w:val="0"/>
+                <w:numId w:val="3"/>
+              </w:numPr>
+            </w:pPr>
+            <w:r>
+              <w:t>Für das 1. Level</w:t>
             </w:r>
           </w:p>
         </w:tc>
@@ -97,7 +134,13 @@
               <w:jc w:val="center"/>
             </w:pPr>
             <w:r>
-              <w:t>05.10.2021</w:t>
+              <w:t>05.1</w:t>
+            </w:r>
+            <w:r>
+              <w:t>1</w:t>
+            </w:r>
+            <w:r>
+              <w:t>.2021</w:t>
             </w:r>
           </w:p>
         </w:tc>
@@ -107,10 +150,53 @@
           </w:tcPr>
           <w:p>
             <w:pPr>
-              <w:jc w:val="center"/>
+              <w:pStyle w:val="Listenabsatz"/>
+              <w:numPr>
+                <w:ilvl w:val="0"/>
+                <w:numId w:val="4"/>
+              </w:numPr>
+              <w:rPr>
+                <w:u w:val="single"/>
+              </w:rPr>
             </w:pPr>
             <w:r>
-              <w:t>Restliche Level Gegner Bewegung &amp; Kollision</w:t>
+              <w:rPr>
+                <w:u w:val="single"/>
+              </w:rPr>
+              <w:t>Use Case: „Gegner Bewegung“</w:t>
+            </w:r>
+          </w:p>
+          <w:p>
+            <w:pPr>
+              <w:pStyle w:val="Listenabsatz"/>
+              <w:numPr>
+                <w:ilvl w:val="0"/>
+                <w:numId w:val="4"/>
+              </w:numPr>
+              <w:rPr>
+                <w:u w:val="single"/>
+              </w:rPr>
+            </w:pPr>
+            <w:r>
+              <w:rPr>
+                <w:u w:val="single"/>
+              </w:rPr>
+              <w:t>Use Case: „Kollision Spieler mit Gegner“</w:t>
+            </w:r>
+          </w:p>
+          <w:p>
+            <w:pPr>
+              <w:pStyle w:val="Listenabsatz"/>
+              <w:numPr>
+                <w:ilvl w:val="0"/>
+                <w:numId w:val="3"/>
+              </w:numPr>
+            </w:pPr>
+            <w:r>
+              <w:t xml:space="preserve">Für </w:t>
+            </w:r>
+            <w:r>
+              <w:t>die restlichen Level (2 bis 6)</w:t>
             </w:r>
           </w:p>
         </w:tc>
@@ -135,13 +221,53 @@
           </w:tcPr>
           <w:p>
             <w:pPr>
-              <w:jc w:val="center"/>
+              <w:pStyle w:val="Listenabsatz"/>
+              <w:numPr>
+                <w:ilvl w:val="0"/>
+                <w:numId w:val="5"/>
+              </w:numPr>
+              <w:rPr>
+                <w:u w:val="single"/>
+              </w:rPr>
             </w:pPr>
             <w:r>
-              <w:t>Sound bei Kollision</w:t>
-            </w:r>
-            <w:r>
-              <w:t xml:space="preserve"> &amp; Death Counter Implementierung</w:t>
+              <w:rPr>
+                <w:u w:val="single"/>
+              </w:rPr>
+              <w:t>Use Case: „Kollision Spieler mit Gegner“</w:t>
+            </w:r>
+          </w:p>
+          <w:p>
+            <w:pPr>
+              <w:pStyle w:val="Listenabsatz"/>
+              <w:numPr>
+                <w:ilvl w:val="0"/>
+                <w:numId w:val="3"/>
+              </w:numPr>
+            </w:pPr>
+            <w:r>
+              <w:t>Sound bei Kollision hinzufügen</w:t>
+            </w:r>
+          </w:p>
+          <w:p>
+            <w:pPr>
+              <w:pStyle w:val="Listenabsatz"/>
+              <w:numPr>
+                <w:ilvl w:val="0"/>
+                <w:numId w:val="3"/>
+              </w:numPr>
+            </w:pPr>
+            <w:r>
+              <w:t xml:space="preserve">Death Counter </w:t>
+            </w:r>
+            <w:r>
+              <w:t>bei Kollision</w:t>
+            </w:r>
+            <w:r>
+              <w:t xml:space="preserve"> </w:t>
+            </w:r>
+            <w:r>
+              <w:t>hinzufügen</w:t>
             </w:r>
           </w:p>
         </w:tc>
@@ -190,6 +316,495 @@
     </w:sectPr>
   </w:body>
 </w:document>
+</file>
+
+<file path=word/numbering.xml><?xml version="1.0" encoding="utf-8"?>
+<w:numbering xmlns:wpc="http://schemas.microsoft.com/office/word/2010/wordprocessingCanvas" xmlns:cx="http://schemas.microsoft.com/office/drawing/2014/chartex" xmlns:cx1="http://schemas.microsoft.com/office/drawing/2015/9/8/chartex" xmlns:cx2="http://schemas.microsoft.com/office/drawing/2015/10/21/chartex" xmlns:cx3="http://schemas.microsoft.com/office/drawing/2016/5/9/chartex" xmlns:cx4="http://schemas.microsoft.com/office/drawing/2016/5/10/chartex" xmlns:cx5="http://schemas.microsoft.com/office/drawing/2016/5/11/chartex" xmlns:cx6="http://schemas.microsoft.com/office/drawing/2016/5/12/chartex" xmlns:cx7="http://schemas.microsoft.com/office/drawing/2016/5/13/chartex" xmlns:cx8="http://schemas.microsoft.com/office/drawing/2016/5/14/chartex" xmlns:mc="http://schemas.openxmlformats.org/markup-compatibility/2006" xmlns:aink="http://schemas.microsoft.com/office/drawing/2016/ink" xmlns:am3d="http://schemas.microsoft.com/office/drawing/2017/model3d" xmlns:o="urn:schemas-microsoft-com:office:office" xmlns:r="http://schemas.openxmlformats.org/officeDocument/2006/relationships" xmlns:m="http://schemas.openxmlformats.org/officeDocument/2006/math" xmlns:v="urn:schemas-microsoft-com:vml" xmlns:wp14="http://schemas.microsoft.com/office/word/2010/wordprocessingDrawing" xmlns:wp="http://schemas.openxmlformats.org/drawingml/2006/wordprocessingDrawing" xmlns:w10="urn:schemas-microsoft-com:office:word" xmlns:w="http://schemas.openxmlformats.org/wordprocessingml/2006/main" xmlns:w14="http://schemas.microsoft.com/office/word/2010/wordml" xmlns:w15="http://schemas.microsoft.com/office/word/2012/wordml" xmlns:w16cex="http://schemas.microsoft.com/office/word/2018/wordml/cex" xmlns:w16cid="http://schemas.microsoft.com/office/word/2016/wordml/cid" xmlns:w16="http://schemas.microsoft.com/office/word/2018/wordml" xmlns:w16sdtdh="http://schemas.microsoft.com/office/word/2020/wordml/sdtdatahash" xmlns:w16se="http://schemas.microsoft.com/office/word/2015/wordml/symex" xmlns:wpg="http://schemas.microsoft.com/office/word/2010/wordprocessingGroup" xmlns:wpi="http://schemas.microsoft.com/office/word/2010/wordprocessingInk" xmlns:wne="http://schemas.microsoft.com/office/word/2006/wordml" xmlns:wps="http://schemas.microsoft.com/office/word/2010/wordprocessingShape" mc:Ignorable="w14 w15 w16se w16cid w16 w16cex w16sdtdh wp14">
+  <w:abstractNum w:abstractNumId="0" w15:restartNumberingAfterBreak="0">
+    <w:nsid w:val="14F06056"/>
+    <w:multiLevelType w:val="hybridMultilevel"/>
+    <w:tmpl w:val="78306F12"/>
+    <w:lvl w:ilvl="0" w:tplc="0407000F">
+      <w:start w:val="6"/>
+      <w:numFmt w:val="decimal"/>
+      <w:lvlText w:val="%1."/>
+      <w:lvlJc w:val="left"/>
+      <w:pPr>
+        <w:ind w:left="720" w:hanging="360"/>
+      </w:pPr>
+      <w:rPr>
+        <w:rFonts w:hint="default"/>
+      </w:rPr>
+    </w:lvl>
+    <w:lvl w:ilvl="1" w:tplc="04070019" w:tentative="1">
+      <w:start w:val="1"/>
+      <w:numFmt w:val="lowerLetter"/>
+      <w:lvlText w:val="%2."/>
+      <w:lvlJc w:val="left"/>
+      <w:pPr>
+        <w:ind w:left="1440" w:hanging="360"/>
+      </w:pPr>
+    </w:lvl>
+    <w:lvl w:ilvl="2" w:tplc="0407001B" w:tentative="1">
+      <w:start w:val="1"/>
+      <w:numFmt w:val="lowerRoman"/>
+      <w:lvlText w:val="%3."/>
+      <w:lvlJc w:val="right"/>
+      <w:pPr>
+        <w:ind w:left="2160" w:hanging="180"/>
+      </w:pPr>
+    </w:lvl>
+    <w:lvl w:ilvl="3" w:tplc="0407000F" w:tentative="1">
+      <w:start w:val="1"/>
+      <w:numFmt w:val="decimal"/>
+      <w:lvlText w:val="%4."/>
+      <w:lvlJc w:val="left"/>
+      <w:pPr>
+        <w:ind w:left="2880" w:hanging="360"/>
+      </w:pPr>
+    </w:lvl>
+    <w:lvl w:ilvl="4" w:tplc="04070019" w:tentative="1">
+      <w:start w:val="1"/>
+      <w:numFmt w:val="lowerLetter"/>
+      <w:lvlText w:val="%5."/>
+      <w:lvlJc w:val="left"/>
+      <w:pPr>
+        <w:ind w:left="3600" w:hanging="360"/>
+      </w:pPr>
+    </w:lvl>
+    <w:lvl w:ilvl="5" w:tplc="0407001B" w:tentative="1">
+      <w:start w:val="1"/>
+      <w:numFmt w:val="lowerRoman"/>
+      <w:lvlText w:val="%6."/>
+      <w:lvlJc w:val="right"/>
+      <w:pPr>
+        <w:ind w:left="4320" w:hanging="180"/>
+      </w:pPr>
+    </w:lvl>
+    <w:lvl w:ilvl="6" w:tplc="0407000F" w:tentative="1">
+      <w:start w:val="1"/>
+      <w:numFmt w:val="decimal"/>
+      <w:lvlText w:val="%7."/>
+      <w:lvlJc w:val="left"/>
+      <w:pPr>
+        <w:ind w:left="5040" w:hanging="360"/>
+      </w:pPr>
+    </w:lvl>
+    <w:lvl w:ilvl="7" w:tplc="04070019" w:tentative="1">
+      <w:start w:val="1"/>
+      <w:numFmt w:val="lowerLetter"/>
+      <w:lvlText w:val="%8."/>
+      <w:lvlJc w:val="left"/>
+      <w:pPr>
+        <w:ind w:left="5760" w:hanging="360"/>
+      </w:pPr>
+    </w:lvl>
+    <w:lvl w:ilvl="8" w:tplc="0407001B" w:tentative="1">
+      <w:start w:val="1"/>
+      <w:numFmt w:val="lowerRoman"/>
+      <w:lvlText w:val="%9."/>
+      <w:lvlJc w:val="right"/>
+      <w:pPr>
+        <w:ind w:left="6480" w:hanging="180"/>
+      </w:pPr>
+    </w:lvl>
+  </w:abstractNum>
+  <w:abstractNum w:abstractNumId="1" w15:restartNumberingAfterBreak="0">
+    <w:nsid w:val="23496FB2"/>
+    <w:multiLevelType w:val="hybridMultilevel"/>
+    <w:tmpl w:val="7AAEE25A"/>
+    <w:lvl w:ilvl="0" w:tplc="0407000F">
+      <w:start w:val="1"/>
+      <w:numFmt w:val="decimal"/>
+      <w:lvlText w:val="%1."/>
+      <w:lvlJc w:val="left"/>
+      <w:pPr>
+        <w:ind w:left="720" w:hanging="360"/>
+      </w:pPr>
+      <w:rPr>
+        <w:rFonts w:hint="default"/>
+      </w:rPr>
+    </w:lvl>
+    <w:lvl w:ilvl="1" w:tplc="04070019" w:tentative="1">
+      <w:start w:val="1"/>
+      <w:numFmt w:val="lowerLetter"/>
+      <w:lvlText w:val="%2."/>
+      <w:lvlJc w:val="left"/>
+      <w:pPr>
+        <w:ind w:left="1440" w:hanging="360"/>
+      </w:pPr>
+    </w:lvl>
+    <w:lvl w:ilvl="2" w:tplc="0407001B" w:tentative="1">
+      <w:start w:val="1"/>
+      <w:numFmt w:val="lowerRoman"/>
+      <w:lvlText w:val="%3."/>
+      <w:lvlJc w:val="right"/>
+      <w:pPr>
+        <w:ind w:left="2160" w:hanging="180"/>
+      </w:pPr>
+    </w:lvl>
+    <w:lvl w:ilvl="3" w:tplc="0407000F" w:tentative="1">
+      <w:start w:val="1"/>
+      <w:numFmt w:val="decimal"/>
+      <w:lvlText w:val="%4."/>
+      <w:lvlJc w:val="left"/>
+      <w:pPr>
+        <w:ind w:left="2880" w:hanging="360"/>
+      </w:pPr>
+    </w:lvl>
+    <w:lvl w:ilvl="4" w:tplc="04070019" w:tentative="1">
+      <w:start w:val="1"/>
+      <w:numFmt w:val="lowerLetter"/>
+      <w:lvlText w:val="%5."/>
+      <w:lvlJc w:val="left"/>
+      <w:pPr>
+        <w:ind w:left="3600" w:hanging="360"/>
+      </w:pPr>
+    </w:lvl>
+    <w:lvl w:ilvl="5" w:tplc="0407001B" w:tentative="1">
+      <w:start w:val="1"/>
+      <w:numFmt w:val="lowerRoman"/>
+      <w:lvlText w:val="%6."/>
+      <w:lvlJc w:val="right"/>
+      <w:pPr>
+        <w:ind w:left="4320" w:hanging="180"/>
+      </w:pPr>
+    </w:lvl>
+    <w:lvl w:ilvl="6" w:tplc="0407000F" w:tentative="1">
+      <w:start w:val="1"/>
+      <w:numFmt w:val="decimal"/>
+      <w:lvlText w:val="%7."/>
+      <w:lvlJc w:val="left"/>
+      <w:pPr>
+        <w:ind w:left="5040" w:hanging="360"/>
+      </w:pPr>
+    </w:lvl>
+    <w:lvl w:ilvl="7" w:tplc="04070019" w:tentative="1">
+      <w:start w:val="1"/>
+      <w:numFmt w:val="lowerLetter"/>
+      <w:lvlText w:val="%8."/>
+      <w:lvlJc w:val="left"/>
+      <w:pPr>
+        <w:ind w:left="5760" w:hanging="360"/>
+      </w:pPr>
+    </w:lvl>
+    <w:lvl w:ilvl="8" w:tplc="0407001B" w:tentative="1">
+      <w:start w:val="1"/>
+      <w:numFmt w:val="lowerRoman"/>
+      <w:lvlText w:val="%9."/>
+      <w:lvlJc w:val="right"/>
+      <w:pPr>
+        <w:ind w:left="6480" w:hanging="180"/>
+      </w:pPr>
+    </w:lvl>
+  </w:abstractNum>
+  <w:abstractNum w:abstractNumId="2" w15:restartNumberingAfterBreak="0">
+    <w:nsid w:val="302C3EFB"/>
+    <w:multiLevelType w:val="hybridMultilevel"/>
+    <w:tmpl w:val="540241E4"/>
+    <w:lvl w:ilvl="0" w:tplc="04070001">
+      <w:start w:val="1"/>
+      <w:numFmt w:val="bullet"/>
+      <w:lvlText w:val=""/>
+      <w:lvlJc w:val="left"/>
+      <w:pPr>
+        <w:ind w:left="720" w:hanging="360"/>
+      </w:pPr>
+      <w:rPr>
+        <w:rFonts w:ascii="Symbol" w:hAnsi="Symbol" w:hint="default"/>
+      </w:rPr>
+    </w:lvl>
+    <w:lvl w:ilvl="1" w:tplc="04070003" w:tentative="1">
+      <w:start w:val="1"/>
+      <w:numFmt w:val="bullet"/>
+      <w:lvlText w:val="o"/>
+      <w:lvlJc w:val="left"/>
+      <w:pPr>
+        <w:ind w:left="1440" w:hanging="360"/>
+      </w:pPr>
+      <w:rPr>
+        <w:rFonts w:ascii="Courier New" w:hAnsi="Courier New" w:cs="Courier New" w:hint="default"/>
+      </w:rPr>
+    </w:lvl>
+    <w:lvl w:ilvl="2" w:tplc="04070005" w:tentative="1">
+      <w:start w:val="1"/>
+      <w:numFmt w:val="bullet"/>
+      <w:lvlText w:val=""/>
+      <w:lvlJc w:val="left"/>
+      <w:pPr>
+        <w:ind w:left="2160" w:hanging="360"/>
+      </w:pPr>
+      <w:rPr>
+        <w:rFonts w:ascii="Wingdings" w:hAnsi="Wingdings" w:hint="default"/>
+      </w:rPr>
+    </w:lvl>
+    <w:lvl w:ilvl="3" w:tplc="04070001" w:tentative="1">
+      <w:start w:val="1"/>
+      <w:numFmt w:val="bullet"/>
+      <w:lvlText w:val=""/>
+      <w:lvlJc w:val="left"/>
+      <w:pPr>
+        <w:ind w:left="2880" w:hanging="360"/>
+      </w:pPr>
+      <w:rPr>
+        <w:rFonts w:ascii="Symbol" w:hAnsi="Symbol" w:hint="default"/>
+      </w:rPr>
+    </w:lvl>
+    <w:lvl w:ilvl="4" w:tplc="04070003" w:tentative="1">
+      <w:start w:val="1"/>
+      <w:numFmt w:val="bullet"/>
+      <w:lvlText w:val="o"/>
+      <w:lvlJc w:val="left"/>
+      <w:pPr>
+        <w:ind w:left="3600" w:hanging="360"/>
+      </w:pPr>
+      <w:rPr>
+        <w:rFonts w:ascii="Courier New" w:hAnsi="Courier New" w:cs="Courier New" w:hint="default"/>
+      </w:rPr>
+    </w:lvl>
+    <w:lvl w:ilvl="5" w:tplc="04070005" w:tentative="1">
+      <w:start w:val="1"/>
+      <w:numFmt w:val="bullet"/>
+      <w:lvlText w:val=""/>
+      <w:lvlJc w:val="left"/>
+      <w:pPr>
+        <w:ind w:left="4320" w:hanging="360"/>
+      </w:pPr>
+      <w:rPr>
+        <w:rFonts w:ascii="Wingdings" w:hAnsi="Wingdings" w:hint="default"/>
+      </w:rPr>
+    </w:lvl>
+    <w:lvl w:ilvl="6" w:tplc="04070001" w:tentative="1">
+      <w:start w:val="1"/>
+      <w:numFmt w:val="bullet"/>
+      <w:lvlText w:val=""/>
+      <w:lvlJc w:val="left"/>
+      <w:pPr>
+        <w:ind w:left="5040" w:hanging="360"/>
+      </w:pPr>
+      <w:rPr>
+        <w:rFonts w:ascii="Symbol" w:hAnsi="Symbol" w:hint="default"/>
+      </w:rPr>
+    </w:lvl>
+    <w:lvl w:ilvl="7" w:tplc="04070003" w:tentative="1">
+      <w:start w:val="1"/>
+      <w:numFmt w:val="bullet"/>
+      <w:lvlText w:val="o"/>
+      <w:lvlJc w:val="left"/>
+      <w:pPr>
+        <w:ind w:left="5760" w:hanging="360"/>
+      </w:pPr>
+      <w:rPr>
+        <w:rFonts w:ascii="Courier New" w:hAnsi="Courier New" w:cs="Courier New" w:hint="default"/>
+      </w:rPr>
+    </w:lvl>
+    <w:lvl w:ilvl="8" w:tplc="04070005" w:tentative="1">
+      <w:start w:val="1"/>
+      <w:numFmt w:val="bullet"/>
+      <w:lvlText w:val=""/>
+      <w:lvlJc w:val="left"/>
+      <w:pPr>
+        <w:ind w:left="6480" w:hanging="360"/>
+      </w:pPr>
+      <w:rPr>
+        <w:rFonts w:ascii="Wingdings" w:hAnsi="Wingdings" w:hint="default"/>
+      </w:rPr>
+    </w:lvl>
+  </w:abstractNum>
+  <w:abstractNum w:abstractNumId="3" w15:restartNumberingAfterBreak="0">
+    <w:nsid w:val="3CC21D29"/>
+    <w:multiLevelType w:val="hybridMultilevel"/>
+    <w:tmpl w:val="78306F12"/>
+    <w:lvl w:ilvl="0" w:tplc="FFFFFFFF">
+      <w:start w:val="6"/>
+      <w:numFmt w:val="decimal"/>
+      <w:lvlText w:val="%1."/>
+      <w:lvlJc w:val="left"/>
+      <w:pPr>
+        <w:ind w:left="720" w:hanging="360"/>
+      </w:pPr>
+      <w:rPr>
+        <w:rFonts w:hint="default"/>
+      </w:rPr>
+    </w:lvl>
+    <w:lvl w:ilvl="1" w:tplc="FFFFFFFF" w:tentative="1">
+      <w:start w:val="1"/>
+      <w:numFmt w:val="lowerLetter"/>
+      <w:lvlText w:val="%2."/>
+      <w:lvlJc w:val="left"/>
+      <w:pPr>
+        <w:ind w:left="1440" w:hanging="360"/>
+      </w:pPr>
+    </w:lvl>
+    <w:lvl w:ilvl="2" w:tplc="FFFFFFFF" w:tentative="1">
+      <w:start w:val="1"/>
+      <w:numFmt w:val="lowerRoman"/>
+      <w:lvlText w:val="%3."/>
+      <w:lvlJc w:val="right"/>
+      <w:pPr>
+        <w:ind w:left="2160" w:hanging="180"/>
+      </w:pPr>
+    </w:lvl>
+    <w:lvl w:ilvl="3" w:tplc="FFFFFFFF" w:tentative="1">
+      <w:start w:val="1"/>
+      <w:numFmt w:val="decimal"/>
+      <w:lvlText w:val="%4."/>
+      <w:lvlJc w:val="left"/>
+      <w:pPr>
+        <w:ind w:left="2880" w:hanging="360"/>
+      </w:pPr>
+    </w:lvl>
+    <w:lvl w:ilvl="4" w:tplc="FFFFFFFF" w:tentative="1">
+      <w:start w:val="1"/>
+      <w:numFmt w:val="lowerLetter"/>
+      <w:lvlText w:val="%5."/>
+      <w:lvlJc w:val="left"/>
+      <w:pPr>
+        <w:ind w:left="3600" w:hanging="360"/>
+      </w:pPr>
+    </w:lvl>
+    <w:lvl w:ilvl="5" w:tplc="FFFFFFFF" w:tentative="1">
+      <w:start w:val="1"/>
+      <w:numFmt w:val="lowerRoman"/>
+      <w:lvlText w:val="%6."/>
+      <w:lvlJc w:val="right"/>
+      <w:pPr>
+        <w:ind w:left="4320" w:hanging="180"/>
+      </w:pPr>
+    </w:lvl>
+    <w:lvl w:ilvl="6" w:tplc="FFFFFFFF" w:tentative="1">
+      <w:start w:val="1"/>
+      <w:numFmt w:val="decimal"/>
+      <w:lvlText w:val="%7."/>
+      <w:lvlJc w:val="left"/>
+      <w:pPr>
+        <w:ind w:left="5040" w:hanging="360"/>
+      </w:pPr>
+    </w:lvl>
+    <w:lvl w:ilvl="7" w:tplc="FFFFFFFF" w:tentative="1">
+      <w:start w:val="1"/>
+      <w:numFmt w:val="lowerLetter"/>
+      <w:lvlText w:val="%8."/>
+      <w:lvlJc w:val="left"/>
+      <w:pPr>
+        <w:ind w:left="5760" w:hanging="360"/>
+      </w:pPr>
+    </w:lvl>
+    <w:lvl w:ilvl="8" w:tplc="FFFFFFFF" w:tentative="1">
+      <w:start w:val="1"/>
+      <w:numFmt w:val="lowerRoman"/>
+      <w:lvlText w:val="%9."/>
+      <w:lvlJc w:val="right"/>
+      <w:pPr>
+        <w:ind w:left="6480" w:hanging="180"/>
+      </w:pPr>
+    </w:lvl>
+  </w:abstractNum>
+  <w:abstractNum w:abstractNumId="4" w15:restartNumberingAfterBreak="0">
+    <w:nsid w:val="50896D5B"/>
+    <w:multiLevelType w:val="hybridMultilevel"/>
+    <w:tmpl w:val="78306F12"/>
+    <w:lvl w:ilvl="0" w:tplc="FFFFFFFF">
+      <w:start w:val="6"/>
+      <w:numFmt w:val="decimal"/>
+      <w:lvlText w:val="%1."/>
+      <w:lvlJc w:val="left"/>
+      <w:pPr>
+        <w:ind w:left="720" w:hanging="360"/>
+      </w:pPr>
+      <w:rPr>
+        <w:rFonts w:hint="default"/>
+      </w:rPr>
+    </w:lvl>
+    <w:lvl w:ilvl="1" w:tplc="FFFFFFFF" w:tentative="1">
+      <w:start w:val="1"/>
+      <w:numFmt w:val="lowerLetter"/>
+      <w:lvlText w:val="%2."/>
+      <w:lvlJc w:val="left"/>
+      <w:pPr>
+        <w:ind w:left="1440" w:hanging="360"/>
+      </w:pPr>
+    </w:lvl>
+    <w:lvl w:ilvl="2" w:tplc="FFFFFFFF" w:tentative="1">
+      <w:start w:val="1"/>
+      <w:numFmt w:val="lowerRoman"/>
+      <w:lvlText w:val="%3."/>
+      <w:lvlJc w:val="right"/>
+      <w:pPr>
+        <w:ind w:left="2160" w:hanging="180"/>
+      </w:pPr>
+    </w:lvl>
+    <w:lvl w:ilvl="3" w:tplc="FFFFFFFF" w:tentative="1">
+      <w:start w:val="1"/>
+      <w:numFmt w:val="decimal"/>
+      <w:lvlText w:val="%4."/>
+      <w:lvlJc w:val="left"/>
+      <w:pPr>
+        <w:ind w:left="2880" w:hanging="360"/>
+      </w:pPr>
+    </w:lvl>
+    <w:lvl w:ilvl="4" w:tplc="FFFFFFFF" w:tentative="1">
+      <w:start w:val="1"/>
+      <w:numFmt w:val="lowerLetter"/>
+      <w:lvlText w:val="%5."/>
+      <w:lvlJc w:val="left"/>
+      <w:pPr>
+        <w:ind w:left="3600" w:hanging="360"/>
+      </w:pPr>
+    </w:lvl>
+    <w:lvl w:ilvl="5" w:tplc="FFFFFFFF" w:tentative="1">
+      <w:start w:val="1"/>
+      <w:numFmt w:val="lowerRoman"/>
+      <w:lvlText w:val="%6."/>
+      <w:lvlJc w:val="right"/>
+      <w:pPr>
+        <w:ind w:left="4320" w:hanging="180"/>
+      </w:pPr>
+    </w:lvl>
+    <w:lvl w:ilvl="6" w:tplc="FFFFFFFF" w:tentative="1">
+      <w:start w:val="1"/>
+      <w:numFmt w:val="decimal"/>
+      <w:lvlText w:val="%7."/>
+      <w:lvlJc w:val="left"/>
+      <w:pPr>
+        <w:ind w:left="5040" w:hanging="360"/>
+      </w:pPr>
+    </w:lvl>
+    <w:lvl w:ilvl="7" w:tplc="FFFFFFFF" w:tentative="1">
+      <w:start w:val="1"/>
+      <w:numFmt w:val="lowerLetter"/>
+      <w:lvlText w:val="%8."/>
+      <w:lvlJc w:val="left"/>
+      <w:pPr>
+        <w:ind w:left="5760" w:hanging="360"/>
+      </w:pPr>
+    </w:lvl>
+    <w:lvl w:ilvl="8" w:tplc="FFFFFFFF" w:tentative="1">
+      <w:start w:val="1"/>
+      <w:numFmt w:val="lowerRoman"/>
+      <w:lvlText w:val="%9."/>
+      <w:lvlJc w:val="right"/>
+      <w:pPr>
+        <w:ind w:left="6480" w:hanging="180"/>
+      </w:pPr>
+    </w:lvl>
+  </w:abstractNum>
+  <w:num w:numId="1">
+    <w:abstractNumId w:val="1"/>
+  </w:num>
+  <w:num w:numId="2">
+    <w:abstractNumId w:val="0"/>
+  </w:num>
+  <w:num w:numId="3">
+    <w:abstractNumId w:val="2"/>
+  </w:num>
+  <w:num w:numId="4">
+    <w:abstractNumId w:val="4"/>
+  </w:num>
+  <w:num w:numId="5">
+    <w:abstractNumId w:val="3"/>
+  </w:num>
+</w:numbering>
 </file>
 
 <file path=word/styles.xml><?xml version="1.0" encoding="utf-8"?>

</xml_diff>